<commit_message>
Documento de proposta de revisão técnica
</commit_message>
<xml_diff>
--- a/Proposta de revisão.docx
+++ b/Proposta de revisão.docx
@@ -407,7 +407,16 @@
           <w:sz w:val="24"/>
           <w:szCs w:val="24"/>
         </w:rPr>
-        <w:t>Supervisiona o artefato inspecionado;</w:t>
+        <w:t>Supervisiona o</w:t>
+      </w:r>
+      <w:bookmarkStart w:id="0" w:name="_GoBack"/>
+      <w:bookmarkEnd w:id="0"/>
+      <w:r>
+        <w:rPr>
+          <w:sz w:val="24"/>
+          <w:szCs w:val="24"/>
+        </w:rPr>
+        <w:t xml:space="preserve"> artefato inspecionado;</w:t>
       </w:r>
     </w:p>
     <w:p>
@@ -502,14 +511,7 @@
           <w:sz w:val="28"/>
           <w:szCs w:val="28"/>
         </w:rPr>
-        <w:t xml:space="preserve">O moderador segue </w:t>
-      </w:r>
-      <w:r>
-        <w:rPr>
-          <w:sz w:val="28"/>
-          <w:szCs w:val="28"/>
-        </w:rPr>
-        <w:t>os seguintes passos:</w:t>
+        <w:t>O moderador segue os seguintes passos:</w:t>
       </w:r>
     </w:p>
     <w:p>
@@ -1435,14 +1437,7 @@
           <w:sz w:val="24"/>
           <w:szCs w:val="24"/>
         </w:rPr>
-        <w:t>Da reunião de revisão participam o Moderador, os Revisores e o Produtor, A reunião inicia-se com a leitura do cronograma da reunião, lo</w:t>
-      </w:r>
-      <w:r>
-        <w:rPr>
-          <w:sz w:val="24"/>
-          <w:szCs w:val="24"/>
-        </w:rPr>
-        <w:t xml:space="preserve">go em seguida é feito uma explicação sobre o material a ser </w:t>
+        <w:t xml:space="preserve">Da reunião de revisão participam o Moderador, os Revisores e o Produtor, A reunião inicia-se com a leitura do cronograma da reunião, logo em seguida é feito uma explicação sobre o material a ser </w:t>
       </w:r>
       <w:proofErr w:type="gramStart"/>
       <w:r>
@@ -1483,14 +1478,7 @@
           <w:sz w:val="24"/>
           <w:szCs w:val="24"/>
         </w:rPr>
-        <w:t>reuni</w:t>
-      </w:r>
-      <w:r>
-        <w:rPr>
-          <w:sz w:val="24"/>
-          <w:szCs w:val="24"/>
-        </w:rPr>
-        <w:t>ão ,</w:t>
+        <w:t>reunião ,</w:t>
       </w:r>
       <w:proofErr w:type="gramEnd"/>
       <w:r>
@@ -1519,7 +1507,21 @@
           <w:sz w:val="24"/>
           <w:szCs w:val="24"/>
         </w:rPr>
-        <w:t>Aceitam o produto se as modificações:</w:t>
+        <w:t>Aceitam o produto se</w:t>
+      </w:r>
+      <w:r>
+        <w:rPr>
+          <w:sz w:val="24"/>
+          <w:szCs w:val="24"/>
+        </w:rPr>
+        <w:t>m</w:t>
+      </w:r>
+      <w:r>
+        <w:rPr>
+          <w:sz w:val="24"/>
+          <w:szCs w:val="24"/>
+        </w:rPr>
+        <w:t xml:space="preserve"> as modificações:</w:t>
       </w:r>
     </w:p>
     <w:p>
@@ -1581,16 +1583,7 @@
           <w:sz w:val="24"/>
           <w:szCs w:val="24"/>
         </w:rPr>
-        <w:t>Produto é aceito</w:t>
-      </w:r>
-      <w:bookmarkStart w:id="0" w:name="_GoBack"/>
-      <w:bookmarkEnd w:id="0"/>
-      <w:r>
-        <w:rPr>
-          <w:sz w:val="24"/>
-          <w:szCs w:val="24"/>
-        </w:rPr>
-        <w:t>, contudo</w:t>
+        <w:t>Produto é aceito, contudo</w:t>
       </w:r>
       <w:r>
         <w:rPr>

</xml_diff>